<commit_message>
Arrays, Methods and documentation update
</commit_message>
<xml_diff>
--- a/C# Resources/Useful C# Math methods.docx
+++ b/C# Resources/Useful C# Math methods.docx
@@ -41,67 +41,103 @@
     <w:p>
       <w:pPr>
         <w:rPr>
-          <w:b/>
-          <w:bCs/>
+          <w:rFonts w:ascii="Consolas" w:hAnsi="Consolas" w:cs="Consolas"/>
+          <w:b/>
+          <w:bCs/>
+          <w:color w:val="000000"/>
+          <w:sz w:val="19"/>
+          <w:szCs w:val="19"/>
         </w:rPr>
       </w:pPr>
       <w:r>
         <w:rPr>
-          <w:b/>
-          <w:bCs/>
+          <w:rFonts w:ascii="Consolas" w:hAnsi="Consolas" w:cs="Consolas"/>
+          <w:b/>
+          <w:bCs/>
+          <w:color w:val="000000"/>
+          <w:sz w:val="19"/>
+          <w:szCs w:val="19"/>
         </w:rPr>
         <w:t>a</w:t>
       </w:r>
       <w:r>
         <w:rPr>
-          <w:b/>
-          <w:bCs/>
+          <w:rFonts w:ascii="Consolas" w:hAnsi="Consolas" w:cs="Consolas"/>
+          <w:b/>
+          <w:bCs/>
+          <w:color w:val="000000"/>
+          <w:sz w:val="19"/>
+          <w:szCs w:val="19"/>
         </w:rPr>
         <w:t xml:space="preserve"> = </w:t>
       </w:r>
       <w:r>
         <w:rPr>
-          <w:b/>
-          <w:bCs/>
+          <w:rFonts w:ascii="Consolas" w:hAnsi="Consolas" w:cs="Consolas"/>
+          <w:b/>
+          <w:bCs/>
+          <w:color w:val="000000"/>
+          <w:sz w:val="19"/>
+          <w:szCs w:val="19"/>
         </w:rPr>
         <w:t>9</w:t>
       </w:r>
       <w:r>
         <w:rPr>
-          <w:b/>
-          <w:bCs/>
+          <w:rFonts w:ascii="Consolas" w:hAnsi="Consolas" w:cs="Consolas"/>
+          <w:b/>
+          <w:bCs/>
+          <w:color w:val="000000"/>
+          <w:sz w:val="19"/>
+          <w:szCs w:val="19"/>
         </w:rPr>
         <w:br/>
         <w:t>b = -10</w:t>
       </w:r>
       <w:r>
         <w:rPr>
-          <w:b/>
-          <w:bCs/>
+          <w:rFonts w:ascii="Consolas" w:hAnsi="Consolas" w:cs="Consolas"/>
+          <w:b/>
+          <w:bCs/>
+          <w:color w:val="000000"/>
+          <w:sz w:val="19"/>
+          <w:szCs w:val="19"/>
         </w:rPr>
         <w:br/>
         <w:t>c = 10</w:t>
       </w:r>
       <w:r>
         <w:rPr>
-          <w:b/>
-          <w:bCs/>
+          <w:rFonts w:ascii="Consolas" w:hAnsi="Consolas" w:cs="Consolas"/>
+          <w:b/>
+          <w:bCs/>
+          <w:color w:val="000000"/>
+          <w:sz w:val="19"/>
+          <w:szCs w:val="19"/>
         </w:rPr>
         <w:br/>
         <w:t>d = 4.49</w:t>
       </w:r>
       <w:r>
         <w:rPr>
-          <w:b/>
-          <w:bCs/>
+          <w:rFonts w:ascii="Consolas" w:hAnsi="Consolas" w:cs="Consolas"/>
+          <w:b/>
+          <w:bCs/>
+          <w:color w:val="000000"/>
+          <w:sz w:val="19"/>
+          <w:szCs w:val="19"/>
         </w:rPr>
         <w:br/>
         <w:t>e = 4.51</w:t>
       </w:r>
       <w:r>
         <w:rPr>
-          <w:b/>
-          <w:bCs/>
+          <w:rFonts w:ascii="Consolas" w:hAnsi="Consolas" w:cs="Consolas"/>
+          <w:b/>
+          <w:bCs/>
+          <w:color w:val="000000"/>
+          <w:sz w:val="19"/>
+          <w:szCs w:val="19"/>
         </w:rPr>
         <w:br/>
         <w:t>f = -12.4</w:t>
@@ -114,8 +150,13 @@
           <w:bCs/>
         </w:rPr>
       </w:pPr>
-      <w:r>
-        <w:t>Math.Abs(</w:t>
+      <w:proofErr w:type="spellStart"/>
+      <w:r>
+        <w:t>Math.Abs</w:t>
+      </w:r>
+      <w:proofErr w:type="spellEnd"/>
+      <w:r>
+        <w:t>(</w:t>
       </w:r>
       <w:r>
         <w:rPr>
@@ -130,31 +171,49 @@
       <w:r>
         <w:br/>
       </w:r>
-      <w:r>
-        <w:rPr>
-          <w:b/>
-          <w:bCs/>
-        </w:rPr>
-        <w:t>Math.Abs(b)</w:t>
-      </w:r>
-      <w:r>
-        <w:rPr>
-          <w:b/>
-          <w:bCs/>
-        </w:rPr>
-        <w:t xml:space="preserve"> </w:t>
-      </w:r>
-      <w:r>
-        <w:rPr>
-          <w:b/>
-          <w:bCs/>
-        </w:rPr>
-        <w:br/>
-      </w:r>
-      <w:r>
-        <w:rPr>
-          <w:b/>
-          <w:bCs/>
+      <w:proofErr w:type="spellStart"/>
+      <w:r>
+        <w:rPr>
+          <w:rFonts w:ascii="Consolas" w:hAnsi="Consolas" w:cs="Consolas"/>
+          <w:b/>
+          <w:bCs/>
+          <w:color w:val="000000"/>
+          <w:sz w:val="19"/>
+          <w:szCs w:val="19"/>
+        </w:rPr>
+        <w:t>Math.Abs</w:t>
+      </w:r>
+      <w:proofErr w:type="spellEnd"/>
+      <w:r>
+        <w:rPr>
+          <w:rFonts w:ascii="Consolas" w:hAnsi="Consolas" w:cs="Consolas"/>
+          <w:b/>
+          <w:bCs/>
+          <w:color w:val="000000"/>
+          <w:sz w:val="19"/>
+          <w:szCs w:val="19"/>
+        </w:rPr>
+        <w:t xml:space="preserve">(b) </w:t>
+      </w:r>
+      <w:r>
+        <w:rPr>
+          <w:rFonts w:ascii="Consolas" w:hAnsi="Consolas" w:cs="Consolas"/>
+          <w:b/>
+          <w:bCs/>
+          <w:color w:val="000000"/>
+          <w:sz w:val="19"/>
+          <w:szCs w:val="19"/>
+        </w:rPr>
+        <w:br/>
+      </w:r>
+      <w:r>
+        <w:rPr>
+          <w:rFonts w:ascii="Consolas" w:hAnsi="Consolas" w:cs="Consolas"/>
+          <w:b/>
+          <w:bCs/>
+          <w:color w:val="92D050"/>
+          <w:sz w:val="19"/>
+          <w:szCs w:val="19"/>
         </w:rPr>
         <w:t>40</w:t>
       </w:r>
@@ -166,12 +225,11 @@
           <w:bCs/>
         </w:rPr>
       </w:pPr>
-      <w:r>
-        <w:t>Math.</w:t>
-      </w:r>
-      <w:r>
-        <w:t>Pow</w:t>
-      </w:r>
+      <w:proofErr w:type="spellStart"/>
+      <w:r>
+        <w:t>Math.Pow</w:t>
+      </w:r>
+      <w:proofErr w:type="spellEnd"/>
       <w:r>
         <w:t>(</w:t>
       </w:r>
@@ -180,36 +238,26 @@
           <w:i/>
           <w:iCs/>
         </w:rPr>
-        <w:t>value</w:t>
+        <w:t>value, raise to power</w:t>
+      </w:r>
+      <w:r>
+        <w:t xml:space="preserve">) – Raises </w:t>
       </w:r>
       <w:r>
         <w:rPr>
           <w:i/>
           <w:iCs/>
         </w:rPr>
-        <w:t>, raise to power</w:t>
-      </w:r>
-      <w:r>
-        <w:t xml:space="preserve">) – </w:t>
-      </w:r>
-      <w:r>
-        <w:t xml:space="preserve">Raises </w:t>
+        <w:t>value</w:t>
+      </w:r>
+      <w:r>
+        <w:t xml:space="preserve"> to power of </w:t>
       </w:r>
       <w:r>
         <w:rPr>
           <w:i/>
           <w:iCs/>
         </w:rPr>
-        <w:t>value</w:t>
-      </w:r>
-      <w:r>
-        <w:t xml:space="preserve"> to power of </w:t>
-      </w:r>
-      <w:r>
-        <w:rPr>
-          <w:i/>
-          <w:iCs/>
-        </w:rPr>
         <w:t>raise to power</w:t>
       </w:r>
       <w:r>
@@ -218,59 +266,60 @@
       <w:r>
         <w:br/>
       </w:r>
-      <w:r>
-        <w:rPr>
-          <w:b/>
-          <w:bCs/>
+      <w:proofErr w:type="spellStart"/>
+      <w:r>
+        <w:rPr>
+          <w:rFonts w:ascii="Consolas" w:hAnsi="Consolas" w:cs="Consolas"/>
+          <w:b/>
+          <w:bCs/>
+          <w:color w:val="000000"/>
+          <w:sz w:val="19"/>
+          <w:szCs w:val="19"/>
         </w:rPr>
         <w:t>Math.</w:t>
       </w:r>
       <w:r>
         <w:rPr>
-          <w:b/>
-          <w:bCs/>
+          <w:rFonts w:ascii="Consolas" w:hAnsi="Consolas" w:cs="Consolas"/>
+          <w:b/>
+          <w:bCs/>
+          <w:color w:val="000000"/>
+          <w:sz w:val="19"/>
+          <w:szCs w:val="19"/>
         </w:rPr>
         <w:t>Pow</w:t>
       </w:r>
-      <w:r>
-        <w:rPr>
-          <w:b/>
-          <w:bCs/>
-        </w:rPr>
-        <w:t>(</w:t>
-      </w:r>
-      <w:r>
-        <w:rPr>
-          <w:b/>
-          <w:bCs/>
-        </w:rPr>
-        <w:t>c, 3</w:t>
-      </w:r>
-      <w:r>
-        <w:rPr>
-          <w:b/>
-          <w:bCs/>
-        </w:rPr>
-        <w:t>)</w:t>
-      </w:r>
-      <w:r>
-        <w:rPr>
-          <w:b/>
-          <w:bCs/>
-        </w:rPr>
-        <w:t xml:space="preserve"> </w:t>
-      </w:r>
-      <w:r>
-        <w:rPr>
-          <w:b/>
-          <w:bCs/>
-        </w:rPr>
-        <w:br/>
-      </w:r>
-      <w:r>
-        <w:rPr>
-          <w:b/>
-          <w:bCs/>
+      <w:proofErr w:type="spellEnd"/>
+      <w:r>
+        <w:rPr>
+          <w:rFonts w:ascii="Consolas" w:hAnsi="Consolas" w:cs="Consolas"/>
+          <w:b/>
+          <w:bCs/>
+          <w:color w:val="000000"/>
+          <w:sz w:val="19"/>
+          <w:szCs w:val="19"/>
+        </w:rPr>
+        <w:t xml:space="preserve">(c, 3) </w:t>
+      </w:r>
+      <w:r>
+        <w:rPr>
+          <w:rFonts w:ascii="Consolas" w:hAnsi="Consolas" w:cs="Consolas"/>
+          <w:b/>
+          <w:bCs/>
+          <w:color w:val="000000"/>
+          <w:sz w:val="19"/>
+          <w:szCs w:val="19"/>
+        </w:rPr>
+        <w:br/>
+      </w:r>
+      <w:r>
+        <w:rPr>
+          <w:rFonts w:ascii="Consolas" w:hAnsi="Consolas" w:cs="Consolas"/>
+          <w:b/>
+          <w:bCs/>
+          <w:color w:val="92D050"/>
+          <w:sz w:val="19"/>
+          <w:szCs w:val="19"/>
         </w:rPr>
         <w:t>1000</w:t>
       </w:r>
@@ -282,12 +331,11 @@
           <w:bCs/>
         </w:rPr>
       </w:pPr>
-      <w:r>
-        <w:t>Math.</w:t>
-      </w:r>
-      <w:r>
-        <w:t>Sqrt</w:t>
-      </w:r>
+      <w:proofErr w:type="spellStart"/>
+      <w:r>
+        <w:t>Math.Sqrt</w:t>
+      </w:r>
+      <w:proofErr w:type="spellEnd"/>
       <w:r>
         <w:t>(</w:t>
       </w:r>
@@ -299,67 +347,54 @@
         <w:t>value</w:t>
       </w:r>
       <w:r>
-        <w:t xml:space="preserve">) – </w:t>
-      </w:r>
-      <w:r>
-        <w:t>Returns square root of value:</w:t>
-      </w:r>
-      <w:r>
-        <w:br/>
-      </w:r>
-      <w:r>
-        <w:rPr>
-          <w:b/>
-          <w:bCs/>
-        </w:rPr>
-        <w:t>Math.</w:t>
-      </w:r>
-      <w:r>
-        <w:rPr>
-          <w:b/>
-          <w:bCs/>
-        </w:rPr>
-        <w:t>Sqrt</w:t>
-      </w:r>
-      <w:r>
-        <w:rPr>
-          <w:b/>
-          <w:bCs/>
-        </w:rPr>
-        <w:t>(</w:t>
-      </w:r>
-      <w:r>
-        <w:rPr>
-          <w:b/>
-          <w:bCs/>
-        </w:rPr>
-        <w:t>a</w:t>
-      </w:r>
-      <w:r>
-        <w:rPr>
-          <w:b/>
-          <w:bCs/>
-        </w:rPr>
-        <w:t>)</w:t>
-      </w:r>
-      <w:r>
-        <w:rPr>
-          <w:b/>
-          <w:bCs/>
-        </w:rPr>
-        <w:t xml:space="preserve"> </w:t>
-      </w:r>
-      <w:r>
-        <w:rPr>
-          <w:b/>
-          <w:bCs/>
-        </w:rPr>
-        <w:br/>
-      </w:r>
-      <w:r>
-        <w:rPr>
-          <w:b/>
-          <w:bCs/>
+        <w:t>) – Returns square root of value:</w:t>
+      </w:r>
+      <w:r>
+        <w:br/>
+      </w:r>
+      <w:proofErr w:type="spellStart"/>
+      <w:r>
+        <w:rPr>
+          <w:rFonts w:ascii="Consolas" w:hAnsi="Consolas" w:cs="Consolas"/>
+          <w:b/>
+          <w:bCs/>
+          <w:color w:val="000000"/>
+          <w:sz w:val="19"/>
+          <w:szCs w:val="19"/>
+        </w:rPr>
+        <w:t>Math.Sqrt</w:t>
+      </w:r>
+      <w:proofErr w:type="spellEnd"/>
+      <w:r>
+        <w:rPr>
+          <w:rFonts w:ascii="Consolas" w:hAnsi="Consolas" w:cs="Consolas"/>
+          <w:b/>
+          <w:bCs/>
+          <w:color w:val="000000"/>
+          <w:sz w:val="19"/>
+          <w:szCs w:val="19"/>
+        </w:rPr>
+        <w:t xml:space="preserve">(a) </w:t>
+      </w:r>
+      <w:r>
+        <w:rPr>
+          <w:rFonts w:ascii="Consolas" w:hAnsi="Consolas" w:cs="Consolas"/>
+          <w:b/>
+          <w:bCs/>
+          <w:color w:val="000000"/>
+          <w:sz w:val="19"/>
+          <w:szCs w:val="19"/>
+        </w:rPr>
+        <w:br/>
+      </w:r>
+      <w:r>
+        <w:rPr>
+          <w:rFonts w:ascii="Consolas" w:hAnsi="Consolas" w:cs="Consolas"/>
+          <w:b/>
+          <w:bCs/>
+          <w:color w:val="92D050"/>
+          <w:sz w:val="19"/>
+          <w:szCs w:val="19"/>
         </w:rPr>
         <w:t>3</w:t>
       </w:r>
@@ -371,12 +406,11 @@
           <w:bCs/>
         </w:rPr>
       </w:pPr>
-      <w:r>
-        <w:t>Math.</w:t>
-      </w:r>
-      <w:r>
-        <w:t>Max</w:t>
-      </w:r>
+      <w:proofErr w:type="spellStart"/>
+      <w:r>
+        <w:t>Math.Max</w:t>
+      </w:r>
+      <w:proofErr w:type="spellEnd"/>
       <w:r>
         <w:t>(</w:t>
       </w:r>
@@ -385,84 +419,57 @@
           <w:i/>
           <w:iCs/>
         </w:rPr>
-        <w:t>value</w:t>
-      </w:r>
-      <w:r>
-        <w:rPr>
-          <w:i/>
-          <w:iCs/>
-        </w:rPr>
-        <w:t>1, value2</w:t>
-      </w:r>
-      <w:r>
-        <w:t xml:space="preserve">) – Returns </w:t>
-      </w:r>
-      <w:r>
-        <w:t>largest of value1, value2</w:t>
-      </w:r>
-      <w:r>
-        <w:br/>
-      </w:r>
-      <w:r>
-        <w:rPr>
-          <w:b/>
-          <w:bCs/>
-        </w:rPr>
-        <w:t>Math.</w:t>
-      </w:r>
-      <w:r>
-        <w:rPr>
-          <w:b/>
-          <w:bCs/>
-        </w:rPr>
-        <w:t>Max</w:t>
-      </w:r>
-      <w:r>
-        <w:rPr>
-          <w:b/>
-          <w:bCs/>
-        </w:rPr>
-        <w:t>(</w:t>
-      </w:r>
-      <w:r>
-        <w:rPr>
-          <w:b/>
-          <w:bCs/>
-        </w:rPr>
-        <w:t>a</w:t>
-      </w:r>
-      <w:r>
-        <w:rPr>
-          <w:b/>
-          <w:bCs/>
-        </w:rPr>
-        <w:t>, c</w:t>
-      </w:r>
-      <w:r>
-        <w:rPr>
-          <w:b/>
-          <w:bCs/>
-        </w:rPr>
-        <w:t>)</w:t>
-      </w:r>
-      <w:r>
-        <w:rPr>
-          <w:b/>
-          <w:bCs/>
-        </w:rPr>
-        <w:t xml:space="preserve"> </w:t>
-      </w:r>
-      <w:r>
-        <w:rPr>
-          <w:b/>
-          <w:bCs/>
-        </w:rPr>
-        <w:br/>
-      </w:r>
-      <w:r>
-        <w:rPr>
-          <w:b/>
-          <w:bCs/>
+        <w:t>value1, value2</w:t>
+      </w:r>
+      <w:r>
+        <w:t>) – Returns largest of value1, value2</w:t>
+      </w:r>
+      <w:r>
+        <w:br/>
+      </w:r>
+      <w:proofErr w:type="spellStart"/>
+      <w:r>
+        <w:rPr>
+          <w:rFonts w:ascii="Consolas" w:hAnsi="Consolas" w:cs="Consolas"/>
+          <w:b/>
+          <w:bCs/>
+          <w:color w:val="000000"/>
+          <w:sz w:val="19"/>
+          <w:szCs w:val="19"/>
+        </w:rPr>
+        <w:t>Math.Max</w:t>
+      </w:r>
+      <w:proofErr w:type="spellEnd"/>
+      <w:r>
+        <w:rPr>
+          <w:rFonts w:ascii="Consolas" w:hAnsi="Consolas" w:cs="Consolas"/>
+          <w:b/>
+          <w:bCs/>
+          <w:color w:val="000000"/>
+          <w:sz w:val="19"/>
+          <w:szCs w:val="19"/>
+        </w:rPr>
+        <w:t xml:space="preserve">(a, c) </w:t>
+      </w:r>
+      <w:r>
+        <w:rPr>
+          <w:rFonts w:ascii="Consolas" w:hAnsi="Consolas" w:cs="Consolas"/>
+          <w:b/>
+          <w:bCs/>
+          <w:color w:val="000000"/>
+          <w:sz w:val="19"/>
+          <w:szCs w:val="19"/>
+        </w:rPr>
+        <w:br/>
+      </w:r>
+      <w:r>
+        <w:rPr>
+          <w:rFonts w:ascii="Consolas" w:hAnsi="Consolas" w:cs="Consolas"/>
+          <w:b/>
+          <w:bCs/>
+          <w:color w:val="92D050"/>
+          <w:sz w:val="19"/>
+          <w:szCs w:val="19"/>
         </w:rPr>
         <w:t>10</w:t>
       </w:r>
@@ -474,14 +481,13 @@
           <w:bCs/>
         </w:rPr>
       </w:pPr>
-      <w:r>
-        <w:t>Math.M</w:t>
-      </w:r>
-      <w:r>
-        <w:t xml:space="preserve">in </w:t>
-      </w:r>
-      <w:r>
-        <w:t>(</w:t>
+      <w:proofErr w:type="spellStart"/>
+      <w:r>
+        <w:t>Math.Min</w:t>
+      </w:r>
+      <w:proofErr w:type="spellEnd"/>
+      <w:r>
+        <w:t xml:space="preserve"> (</w:t>
       </w:r>
       <w:r>
         <w:rPr>
@@ -491,77 +497,54 @@
         <w:t>value1, value2</w:t>
       </w:r>
       <w:r>
-        <w:t xml:space="preserve">) – Returns </w:t>
-      </w:r>
-      <w:r>
-        <w:t>smallest</w:t>
-      </w:r>
-      <w:r>
-        <w:t xml:space="preserve"> of value1, value2</w:t>
-      </w:r>
-      <w:r>
-        <w:br/>
-      </w:r>
-      <w:r>
-        <w:rPr>
-          <w:b/>
-          <w:bCs/>
-        </w:rPr>
-        <w:t>Math.</w:t>
-      </w:r>
-      <w:r>
-        <w:rPr>
-          <w:b/>
-          <w:bCs/>
-        </w:rPr>
-        <w:t>M</w:t>
-      </w:r>
-      <w:r>
-        <w:rPr>
-          <w:b/>
-          <w:bCs/>
-        </w:rPr>
-        <w:t>in</w:t>
-      </w:r>
-      <w:r>
-        <w:rPr>
-          <w:b/>
-          <w:bCs/>
-        </w:rPr>
-        <w:t>(</w:t>
-      </w:r>
-      <w:r>
-        <w:rPr>
-          <w:b/>
-          <w:bCs/>
-        </w:rPr>
-        <w:t>a, c</w:t>
-      </w:r>
-      <w:r>
-        <w:rPr>
-          <w:b/>
-          <w:bCs/>
-        </w:rPr>
-        <w:t>)</w:t>
-      </w:r>
-      <w:r>
-        <w:rPr>
-          <w:b/>
-          <w:bCs/>
-        </w:rPr>
-        <w:t xml:space="preserve"> </w:t>
-      </w:r>
-      <w:r>
-        <w:rPr>
-          <w:b/>
-          <w:bCs/>
-        </w:rPr>
-        <w:br/>
-      </w:r>
-      <w:r>
-        <w:rPr>
-          <w:b/>
-          <w:bCs/>
+        <w:t>) – Returns smallest of value1, value2</w:t>
+      </w:r>
+      <w:r>
+        <w:br/>
+      </w:r>
+      <w:proofErr w:type="spellStart"/>
+      <w:r>
+        <w:rPr>
+          <w:rFonts w:ascii="Consolas" w:hAnsi="Consolas" w:cs="Consolas"/>
+          <w:b/>
+          <w:bCs/>
+          <w:color w:val="000000"/>
+          <w:sz w:val="19"/>
+          <w:szCs w:val="19"/>
+        </w:rPr>
+        <w:t>Math.Min</w:t>
+      </w:r>
+      <w:proofErr w:type="spellEnd"/>
+      <w:r>
+        <w:rPr>
+          <w:rFonts w:ascii="Consolas" w:hAnsi="Consolas" w:cs="Consolas"/>
+          <w:b/>
+          <w:bCs/>
+          <w:color w:val="000000"/>
+          <w:sz w:val="19"/>
+          <w:szCs w:val="19"/>
+        </w:rPr>
+        <w:t xml:space="preserve">(a, c) </w:t>
+      </w:r>
+      <w:r>
+        <w:rPr>
+          <w:rFonts w:ascii="Consolas" w:hAnsi="Consolas" w:cs="Consolas"/>
+          <w:b/>
+          <w:bCs/>
+          <w:color w:val="000000"/>
+          <w:sz w:val="19"/>
+          <w:szCs w:val="19"/>
+        </w:rPr>
+        <w:br/>
+      </w:r>
+      <w:r>
+        <w:rPr>
+          <w:rFonts w:ascii="Consolas" w:hAnsi="Consolas" w:cs="Consolas"/>
+          <w:b/>
+          <w:bCs/>
+          <w:color w:val="92D050"/>
+          <w:sz w:val="19"/>
+          <w:szCs w:val="19"/>
         </w:rPr>
         <w:t>9</w:t>
       </w:r>
@@ -573,12 +556,11 @@
           <w:bCs/>
         </w:rPr>
       </w:pPr>
-      <w:r>
-        <w:t>Math.</w:t>
-      </w:r>
-      <w:r>
-        <w:t>Round</w:t>
-      </w:r>
+      <w:proofErr w:type="spellStart"/>
+      <w:r>
+        <w:t>Math.Round</w:t>
+      </w:r>
+      <w:proofErr w:type="spellEnd"/>
       <w:r>
         <w:t xml:space="preserve"> (</w:t>
       </w:r>
@@ -601,52 +583,82 @@
       <w:r>
         <w:br/>
       </w:r>
-      <w:r>
-        <w:rPr>
-          <w:b/>
-          <w:bCs/>
+      <w:proofErr w:type="spellStart"/>
+      <w:r>
+        <w:rPr>
+          <w:rFonts w:ascii="Consolas" w:hAnsi="Consolas" w:cs="Consolas"/>
+          <w:b/>
+          <w:bCs/>
+          <w:color w:val="000000"/>
+          <w:sz w:val="19"/>
+          <w:szCs w:val="19"/>
         </w:rPr>
         <w:t>Math.</w:t>
       </w:r>
       <w:r>
         <w:rPr>
-          <w:b/>
-          <w:bCs/>
+          <w:rFonts w:ascii="Consolas" w:hAnsi="Consolas" w:cs="Consolas"/>
+          <w:b/>
+          <w:bCs/>
+          <w:color w:val="000000"/>
+          <w:sz w:val="19"/>
+          <w:szCs w:val="19"/>
         </w:rPr>
         <w:t>Round</w:t>
       </w:r>
-      <w:r>
-        <w:rPr>
-          <w:b/>
-          <w:bCs/>
+      <w:proofErr w:type="spellEnd"/>
+      <w:r>
+        <w:rPr>
+          <w:rFonts w:ascii="Consolas" w:hAnsi="Consolas" w:cs="Consolas"/>
+          <w:b/>
+          <w:bCs/>
+          <w:color w:val="000000"/>
+          <w:sz w:val="19"/>
+          <w:szCs w:val="19"/>
         </w:rPr>
         <w:t>(</w:t>
       </w:r>
       <w:r>
         <w:rPr>
-          <w:b/>
-          <w:bCs/>
+          <w:rFonts w:ascii="Consolas" w:hAnsi="Consolas" w:cs="Consolas"/>
+          <w:b/>
+          <w:bCs/>
+          <w:color w:val="000000"/>
+          <w:sz w:val="19"/>
+          <w:szCs w:val="19"/>
         </w:rPr>
         <w:t>d</w:t>
       </w:r>
       <w:r>
         <w:rPr>
-          <w:b/>
-          <w:bCs/>
+          <w:rFonts w:ascii="Consolas" w:hAnsi="Consolas" w:cs="Consolas"/>
+          <w:b/>
+          <w:bCs/>
+          <w:color w:val="000000"/>
+          <w:sz w:val="19"/>
+          <w:szCs w:val="19"/>
         </w:rPr>
         <w:t>)</w:t>
       </w:r>
       <w:r>
         <w:rPr>
-          <w:b/>
-          <w:bCs/>
-        </w:rPr>
-        <w:br/>
-      </w:r>
-      <w:r>
-        <w:rPr>
-          <w:b/>
-          <w:bCs/>
+          <w:rFonts w:ascii="Consolas" w:hAnsi="Consolas" w:cs="Consolas"/>
+          <w:b/>
+          <w:bCs/>
+          <w:color w:val="000000"/>
+          <w:sz w:val="19"/>
+          <w:szCs w:val="19"/>
+        </w:rPr>
+        <w:br/>
+      </w:r>
+      <w:r>
+        <w:rPr>
+          <w:rFonts w:ascii="Consolas" w:hAnsi="Consolas" w:cs="Consolas"/>
+          <w:b/>
+          <w:bCs/>
+          <w:color w:val="000000"/>
+          <w:sz w:val="19"/>
+          <w:szCs w:val="19"/>
         </w:rPr>
         <w:t>4</w:t>
       </w:r>
@@ -657,53 +669,40 @@
         </w:rPr>
         <w:br/>
       </w:r>
-      <w:r>
-        <w:rPr>
-          <w:b/>
-          <w:bCs/>
-        </w:rPr>
-        <w:t>Math.</w:t>
-      </w:r>
-      <w:r>
-        <w:rPr>
-          <w:b/>
-          <w:bCs/>
-        </w:rPr>
-        <w:t>Round</w:t>
-      </w:r>
-      <w:r>
-        <w:rPr>
-          <w:b/>
-          <w:bCs/>
-        </w:rPr>
-        <w:t>(</w:t>
-      </w:r>
-      <w:r>
-        <w:rPr>
-          <w:b/>
-          <w:bCs/>
-        </w:rPr>
-        <w:t>e</w:t>
-      </w:r>
-      <w:r>
-        <w:rPr>
-          <w:b/>
-          <w:bCs/>
-        </w:rPr>
-        <w:t>)</w:t>
-      </w:r>
-      <w:r>
-        <w:rPr>
-          <w:b/>
-          <w:bCs/>
-        </w:rPr>
-        <w:br/>
-      </w:r>
-      <w:r>
-        <w:rPr>
-          <w:b/>
-          <w:bCs/>
-        </w:rPr>
+      <w:proofErr w:type="spellStart"/>
+      <w:r>
+        <w:rPr>
+          <w:rFonts w:ascii="Consolas" w:hAnsi="Consolas" w:cs="Consolas"/>
+          <w:b/>
+          <w:bCs/>
+          <w:color w:val="000000"/>
+          <w:sz w:val="19"/>
+          <w:szCs w:val="19"/>
+        </w:rPr>
+        <w:t>Math.Round</w:t>
+      </w:r>
+      <w:proofErr w:type="spellEnd"/>
+      <w:r>
+        <w:rPr>
+          <w:rFonts w:ascii="Consolas" w:hAnsi="Consolas" w:cs="Consolas"/>
+          <w:b/>
+          <w:bCs/>
+          <w:color w:val="000000"/>
+          <w:sz w:val="19"/>
+          <w:szCs w:val="19"/>
+        </w:rPr>
+        <w:t>(e)</w:t>
+      </w:r>
+      <w:r>
+        <w:rPr>
+          <w:rFonts w:ascii="Consolas" w:hAnsi="Consolas" w:cs="Consolas"/>
+          <w:b/>
+          <w:bCs/>
+          <w:color w:val="000000"/>
+          <w:sz w:val="19"/>
+          <w:szCs w:val="19"/>
+        </w:rPr>
+        <w:br/>
         <w:t>5</w:t>
       </w:r>
       <w:r>
@@ -712,14 +711,51 @@
           <w:bCs/>
         </w:rPr>
         <w:br/>
-        <w:t>Math.Round(f)</w:t>
-      </w:r>
-      <w:r>
-        <w:rPr>
-          <w:b/>
-          <w:bCs/>
-        </w:rPr>
-        <w:br/>
+      </w:r>
+      <w:proofErr w:type="spellStart"/>
+      <w:r>
+        <w:rPr>
+          <w:rFonts w:ascii="Consolas" w:hAnsi="Consolas" w:cs="Consolas"/>
+          <w:b/>
+          <w:bCs/>
+          <w:color w:val="000000"/>
+          <w:sz w:val="19"/>
+          <w:szCs w:val="19"/>
+        </w:rPr>
+        <w:t>Math.Round</w:t>
+      </w:r>
+      <w:proofErr w:type="spellEnd"/>
+      <w:r>
+        <w:rPr>
+          <w:rFonts w:ascii="Consolas" w:hAnsi="Consolas" w:cs="Consolas"/>
+          <w:b/>
+          <w:bCs/>
+          <w:color w:val="000000"/>
+          <w:sz w:val="19"/>
+          <w:szCs w:val="19"/>
+        </w:rPr>
+        <w:t>(f)</w:t>
+      </w:r>
+      <w:r>
+        <w:rPr>
+          <w:rFonts w:ascii="Consolas" w:hAnsi="Consolas" w:cs="Consolas"/>
+          <w:b/>
+          <w:bCs/>
+          <w:color w:val="000000"/>
+          <w:sz w:val="19"/>
+          <w:szCs w:val="19"/>
+        </w:rPr>
+        <w:br/>
+      </w:r>
+      <w:r>
+        <w:rPr>
+          <w:rFonts w:ascii="Consolas" w:hAnsi="Consolas" w:cs="Consolas"/>
+          <w:b/>
+          <w:bCs/>
+          <w:color w:val="92D050"/>
+          <w:sz w:val="19"/>
+          <w:szCs w:val="19"/>
+        </w:rPr>
         <w:t>-12</w:t>
       </w:r>
     </w:p>
@@ -730,12 +766,11 @@
           <w:bCs/>
         </w:rPr>
       </w:pPr>
-      <w:r>
-        <w:t>Math.</w:t>
-      </w:r>
-      <w:r>
-        <w:t>Floor</w:t>
-      </w:r>
+      <w:proofErr w:type="spellStart"/>
+      <w:r>
+        <w:t>Math.Floor</w:t>
+      </w:r>
+      <w:proofErr w:type="spellEnd"/>
       <w:r>
         <w:t xml:space="preserve"> (</w:t>
       </w:r>
@@ -747,10 +782,7 @@
         <w:t>value</w:t>
       </w:r>
       <w:r>
-        <w:t xml:space="preserve">) – Rounds </w:t>
-      </w:r>
-      <w:r>
-        <w:t xml:space="preserve">any decimal value </w:t>
+        <w:t xml:space="preserve">) – Rounds any decimal value </w:t>
       </w:r>
       <w:r>
         <w:rPr>
@@ -765,158 +797,163 @@
       <w:r>
         <w:br/>
       </w:r>
-      <w:r>
-        <w:rPr>
-          <w:b/>
-          <w:bCs/>
-        </w:rPr>
-        <w:t>Math.</w:t>
-      </w:r>
-      <w:r>
-        <w:rPr>
-          <w:b/>
-          <w:bCs/>
-        </w:rPr>
-        <w:t>Floor</w:t>
-      </w:r>
-      <w:r>
-        <w:rPr>
-          <w:b/>
-          <w:bCs/>
-        </w:rPr>
-        <w:t>(</w:t>
-      </w:r>
-      <w:r>
-        <w:rPr>
-          <w:b/>
-          <w:bCs/>
-        </w:rPr>
-        <w:t>d</w:t>
-      </w:r>
-      <w:r>
-        <w:rPr>
-          <w:b/>
-          <w:bCs/>
-        </w:rPr>
-        <w:t>)</w:t>
-      </w:r>
-      <w:r>
-        <w:rPr>
-          <w:b/>
-          <w:bCs/>
-        </w:rPr>
-        <w:br/>
+      <w:proofErr w:type="spellStart"/>
+      <w:r>
+        <w:rPr>
+          <w:rFonts w:ascii="Consolas" w:hAnsi="Consolas" w:cs="Consolas"/>
+          <w:b/>
+          <w:bCs/>
+          <w:color w:val="000000"/>
+          <w:sz w:val="19"/>
+          <w:szCs w:val="19"/>
+        </w:rPr>
+        <w:t>Math.Floor</w:t>
+      </w:r>
+      <w:proofErr w:type="spellEnd"/>
+      <w:r>
+        <w:rPr>
+          <w:rFonts w:ascii="Consolas" w:hAnsi="Consolas" w:cs="Consolas"/>
+          <w:b/>
+          <w:bCs/>
+          <w:color w:val="000000"/>
+          <w:sz w:val="19"/>
+          <w:szCs w:val="19"/>
+        </w:rPr>
+        <w:t>(d)</w:t>
+      </w:r>
+      <w:r>
+        <w:rPr>
+          <w:rFonts w:ascii="Consolas" w:hAnsi="Consolas" w:cs="Consolas"/>
+          <w:b/>
+          <w:bCs/>
+          <w:color w:val="000000"/>
+          <w:sz w:val="19"/>
+          <w:szCs w:val="19"/>
+        </w:rPr>
+        <w:br/>
+      </w:r>
+      <w:r>
+        <w:rPr>
+          <w:rFonts w:ascii="Consolas" w:hAnsi="Consolas" w:cs="Consolas"/>
+          <w:b/>
+          <w:bCs/>
+          <w:color w:val="92D050"/>
+          <w:sz w:val="19"/>
+          <w:szCs w:val="19"/>
+        </w:rPr>
         <w:t>4</w:t>
       </w:r>
       <w:r>
         <w:rPr>
-          <w:b/>
-          <w:bCs/>
-        </w:rPr>
-        <w:br/>
-      </w:r>
-      <w:r>
-        <w:rPr>
-          <w:b/>
-          <w:bCs/>
-        </w:rPr>
-        <w:t>Math.</w:t>
-      </w:r>
-      <w:r>
-        <w:rPr>
-          <w:b/>
-          <w:bCs/>
-        </w:rPr>
-        <w:t>Floor</w:t>
-      </w:r>
-      <w:r>
-        <w:rPr>
-          <w:b/>
-          <w:bCs/>
-        </w:rPr>
-        <w:t>(</w:t>
-      </w:r>
-      <w:r>
-        <w:rPr>
-          <w:b/>
-          <w:bCs/>
-        </w:rPr>
-        <w:t>e</w:t>
-      </w:r>
-      <w:r>
-        <w:rPr>
-          <w:b/>
-          <w:bCs/>
-        </w:rPr>
-        <w:t>)</w:t>
-      </w:r>
-      <w:r>
-        <w:rPr>
-          <w:b/>
-          <w:bCs/>
-        </w:rPr>
-        <w:br/>
-      </w:r>
-      <w:r>
-        <w:rPr>
-          <w:b/>
-          <w:bCs/>
+          <w:rFonts w:ascii="Consolas" w:hAnsi="Consolas" w:cs="Consolas"/>
+          <w:b/>
+          <w:bCs/>
+          <w:color w:val="000000"/>
+          <w:sz w:val="19"/>
+          <w:szCs w:val="19"/>
+        </w:rPr>
+        <w:br/>
+      </w:r>
+      <w:proofErr w:type="spellStart"/>
+      <w:r>
+        <w:rPr>
+          <w:rFonts w:ascii="Consolas" w:hAnsi="Consolas" w:cs="Consolas"/>
+          <w:b/>
+          <w:bCs/>
+          <w:color w:val="000000"/>
+          <w:sz w:val="19"/>
+          <w:szCs w:val="19"/>
+        </w:rPr>
+        <w:t>Math.Floor</w:t>
+      </w:r>
+      <w:proofErr w:type="spellEnd"/>
+      <w:r>
+        <w:rPr>
+          <w:rFonts w:ascii="Consolas" w:hAnsi="Consolas" w:cs="Consolas"/>
+          <w:b/>
+          <w:bCs/>
+          <w:color w:val="000000"/>
+          <w:sz w:val="19"/>
+          <w:szCs w:val="19"/>
+        </w:rPr>
+        <w:t>(e)</w:t>
+      </w:r>
+      <w:r>
+        <w:rPr>
+          <w:rFonts w:ascii="Consolas" w:hAnsi="Consolas" w:cs="Consolas"/>
+          <w:b/>
+          <w:bCs/>
+          <w:color w:val="000000"/>
+          <w:sz w:val="19"/>
+          <w:szCs w:val="19"/>
+        </w:rPr>
+        <w:br/>
+      </w:r>
+      <w:r>
+        <w:rPr>
+          <w:rFonts w:ascii="Consolas" w:hAnsi="Consolas" w:cs="Consolas"/>
+          <w:b/>
+          <w:bCs/>
+          <w:color w:val="92D050"/>
+          <w:sz w:val="19"/>
+          <w:szCs w:val="19"/>
         </w:rPr>
         <w:t>4</w:t>
       </w:r>
       <w:r>
         <w:rPr>
-          <w:b/>
-          <w:bCs/>
-        </w:rPr>
-        <w:br/>
-      </w:r>
-      <w:r>
-        <w:rPr>
-          <w:b/>
-          <w:bCs/>
-        </w:rPr>
-        <w:t>Math.</w:t>
-      </w:r>
-      <w:r>
-        <w:rPr>
-          <w:b/>
-          <w:bCs/>
-        </w:rPr>
-        <w:t>Floor</w:t>
-      </w:r>
-      <w:r>
-        <w:rPr>
-          <w:b/>
-          <w:bCs/>
-        </w:rPr>
-        <w:t>(</w:t>
-      </w:r>
-      <w:r>
-        <w:rPr>
-          <w:b/>
-          <w:bCs/>
-        </w:rPr>
-        <w:t>f</w:t>
-      </w:r>
-      <w:r>
-        <w:rPr>
-          <w:b/>
-          <w:bCs/>
-        </w:rPr>
-        <w:t>)</w:t>
-      </w:r>
-      <w:r>
-        <w:rPr>
-          <w:b/>
-          <w:bCs/>
-        </w:rPr>
-        <w:br/>
-      </w:r>
-      <w:r>
-        <w:rPr>
-          <w:b/>
-          <w:bCs/>
+          <w:rFonts w:ascii="Consolas" w:hAnsi="Consolas" w:cs="Consolas"/>
+          <w:b/>
+          <w:bCs/>
+          <w:color w:val="000000"/>
+          <w:sz w:val="19"/>
+          <w:szCs w:val="19"/>
+        </w:rPr>
+        <w:br/>
+      </w:r>
+      <w:proofErr w:type="spellStart"/>
+      <w:r>
+        <w:rPr>
+          <w:rFonts w:ascii="Consolas" w:hAnsi="Consolas" w:cs="Consolas"/>
+          <w:b/>
+          <w:bCs/>
+          <w:color w:val="000000"/>
+          <w:sz w:val="19"/>
+          <w:szCs w:val="19"/>
+        </w:rPr>
+        <w:t>Math.Floor</w:t>
+      </w:r>
+      <w:proofErr w:type="spellEnd"/>
+      <w:r>
+        <w:rPr>
+          <w:rFonts w:ascii="Consolas" w:hAnsi="Consolas" w:cs="Consolas"/>
+          <w:b/>
+          <w:bCs/>
+          <w:color w:val="000000"/>
+          <w:sz w:val="19"/>
+          <w:szCs w:val="19"/>
+        </w:rPr>
+        <w:t>(f)</w:t>
+      </w:r>
+      <w:r>
+        <w:rPr>
+          <w:rFonts w:ascii="Consolas" w:hAnsi="Consolas" w:cs="Consolas"/>
+          <w:b/>
+          <w:bCs/>
+          <w:color w:val="000000"/>
+          <w:sz w:val="19"/>
+          <w:szCs w:val="19"/>
+        </w:rPr>
+        <w:br/>
+      </w:r>
+      <w:r>
+        <w:rPr>
+          <w:rFonts w:ascii="Consolas" w:hAnsi="Consolas" w:cs="Consolas"/>
+          <w:b/>
+          <w:bCs/>
+          <w:color w:val="92D050"/>
+          <w:sz w:val="19"/>
+          <w:szCs w:val="19"/>
         </w:rPr>
         <w:t>-13</w:t>
       </w:r>
@@ -928,12 +965,11 @@
           <w:bCs/>
         </w:rPr>
       </w:pPr>
-      <w:r>
-        <w:t>Math.</w:t>
-      </w:r>
-      <w:r>
-        <w:t>Ceiling</w:t>
-      </w:r>
+      <w:proofErr w:type="spellStart"/>
+      <w:r>
+        <w:t>Math.Ceiling</w:t>
+      </w:r>
+      <w:proofErr w:type="spellEnd"/>
       <w:r>
         <w:t xml:space="preserve"> (</w:t>
       </w:r>
@@ -962,145 +998,103 @@
       </w:r>
       <w:r>
         <w:rPr>
-          <w:b/>
-          <w:bCs/>
-        </w:rPr>
-        <w:t>Math.</w:t>
-      </w:r>
-      <w:r>
-        <w:rPr>
-          <w:b/>
-          <w:bCs/>
-        </w:rPr>
-        <w:t xml:space="preserve"> </w:t>
-      </w:r>
-      <w:r>
-        <w:rPr>
-          <w:b/>
-          <w:bCs/>
-        </w:rPr>
-        <w:t>Ceiling</w:t>
-      </w:r>
-      <w:r>
-        <w:rPr>
-          <w:b/>
-          <w:bCs/>
-        </w:rPr>
-        <w:t xml:space="preserve"> </w:t>
-      </w:r>
-      <w:r>
-        <w:rPr>
-          <w:b/>
-          <w:bCs/>
-        </w:rPr>
-        <w:t>(d)</w:t>
-      </w:r>
-      <w:r>
-        <w:rPr>
-          <w:b/>
-          <w:bCs/>
-        </w:rPr>
-        <w:br/>
-      </w:r>
-      <w:r>
-        <w:rPr>
-          <w:b/>
-          <w:bCs/>
+          <w:rFonts w:ascii="Consolas" w:hAnsi="Consolas" w:cs="Consolas"/>
+          <w:b/>
+          <w:bCs/>
+          <w:color w:val="000000"/>
+          <w:sz w:val="19"/>
+          <w:szCs w:val="19"/>
+        </w:rPr>
+        <w:t>Math. Ceiling (d)</w:t>
+      </w:r>
+      <w:r>
+        <w:rPr>
+          <w:rFonts w:ascii="Consolas" w:hAnsi="Consolas" w:cs="Consolas"/>
+          <w:b/>
+          <w:bCs/>
+          <w:color w:val="000000"/>
+          <w:sz w:val="19"/>
+          <w:szCs w:val="19"/>
+        </w:rPr>
+        <w:br/>
+      </w:r>
+      <w:r>
+        <w:rPr>
+          <w:rFonts w:ascii="Consolas" w:hAnsi="Consolas" w:cs="Consolas"/>
+          <w:b/>
+          <w:bCs/>
+          <w:color w:val="92D050"/>
+          <w:sz w:val="19"/>
+          <w:szCs w:val="19"/>
         </w:rPr>
         <w:t>5</w:t>
       </w:r>
       <w:r>
         <w:rPr>
-          <w:b/>
-          <w:bCs/>
-        </w:rPr>
-        <w:br/>
-        <w:t>Math.</w:t>
-      </w:r>
-      <w:r>
-        <w:rPr>
-          <w:b/>
-          <w:bCs/>
-        </w:rPr>
-        <w:t xml:space="preserve"> </w:t>
-      </w:r>
-      <w:r>
-        <w:rPr>
-          <w:b/>
-          <w:bCs/>
-        </w:rPr>
-        <w:t>Ceiling</w:t>
-      </w:r>
-      <w:r>
-        <w:rPr>
-          <w:b/>
-          <w:bCs/>
-        </w:rPr>
-        <w:t xml:space="preserve"> </w:t>
-      </w:r>
-      <w:r>
-        <w:rPr>
-          <w:b/>
-          <w:bCs/>
-        </w:rPr>
-        <w:t>(e)</w:t>
-      </w:r>
-      <w:r>
-        <w:rPr>
-          <w:b/>
-          <w:bCs/>
-        </w:rPr>
-        <w:br/>
-      </w:r>
-      <w:r>
-        <w:rPr>
-          <w:b/>
-          <w:bCs/>
+          <w:rFonts w:ascii="Consolas" w:hAnsi="Consolas" w:cs="Consolas"/>
+          <w:b/>
+          <w:bCs/>
+          <w:color w:val="000000"/>
+          <w:sz w:val="19"/>
+          <w:szCs w:val="19"/>
+        </w:rPr>
+        <w:br/>
+        <w:t>Math. Ceiling (e)</w:t>
+      </w:r>
+      <w:r>
+        <w:rPr>
+          <w:rFonts w:ascii="Consolas" w:hAnsi="Consolas" w:cs="Consolas"/>
+          <w:b/>
+          <w:bCs/>
+          <w:color w:val="000000"/>
+          <w:sz w:val="19"/>
+          <w:szCs w:val="19"/>
+        </w:rPr>
+        <w:br/>
+      </w:r>
+      <w:r>
+        <w:rPr>
+          <w:rFonts w:ascii="Consolas" w:hAnsi="Consolas" w:cs="Consolas"/>
+          <w:b/>
+          <w:bCs/>
+          <w:color w:val="92D050"/>
+          <w:sz w:val="19"/>
+          <w:szCs w:val="19"/>
         </w:rPr>
         <w:t>5</w:t>
       </w:r>
       <w:r>
         <w:rPr>
-          <w:b/>
-          <w:bCs/>
-        </w:rPr>
-        <w:br/>
-        <w:t>Math.</w:t>
-      </w:r>
-      <w:r>
-        <w:rPr>
-          <w:b/>
-          <w:bCs/>
-        </w:rPr>
-        <w:t xml:space="preserve"> </w:t>
-      </w:r>
-      <w:r>
-        <w:rPr>
-          <w:b/>
-          <w:bCs/>
-        </w:rPr>
-        <w:t>Ceiling</w:t>
-      </w:r>
-      <w:r>
-        <w:rPr>
-          <w:b/>
-          <w:bCs/>
-        </w:rPr>
-        <w:t xml:space="preserve"> </w:t>
-      </w:r>
-      <w:r>
-        <w:rPr>
-          <w:b/>
-          <w:bCs/>
-        </w:rPr>
-        <w:t>(f)</w:t>
-      </w:r>
-      <w:r>
-        <w:rPr>
-          <w:b/>
-          <w:bCs/>
-        </w:rPr>
-        <w:br/>
+          <w:rFonts w:ascii="Consolas" w:hAnsi="Consolas" w:cs="Consolas"/>
+          <w:b/>
+          <w:bCs/>
+          <w:color w:val="000000"/>
+          <w:sz w:val="19"/>
+          <w:szCs w:val="19"/>
+        </w:rPr>
+        <w:br/>
+        <w:t>Math. Ceiling (f)</w:t>
+      </w:r>
+      <w:r>
+        <w:rPr>
+          <w:rFonts w:ascii="Consolas" w:hAnsi="Consolas" w:cs="Consolas"/>
+          <w:b/>
+          <w:bCs/>
+          <w:color w:val="000000"/>
+          <w:sz w:val="19"/>
+          <w:szCs w:val="19"/>
+        </w:rPr>
+        <w:br/>
+      </w:r>
+      <w:r>
+        <w:rPr>
+          <w:rFonts w:ascii="Consolas" w:hAnsi="Consolas" w:cs="Consolas"/>
+          <w:b/>
+          <w:bCs/>
+          <w:color w:val="92D050"/>
+          <w:sz w:val="19"/>
+          <w:szCs w:val="19"/>
+        </w:rPr>
         <w:t>-13</w:t>
       </w:r>
     </w:p>

</xml_diff>